<commit_message>
Implement unified HTML-based generation for 100% visual identity between DOCX and PDF
- Add generate_ieee_master_html() for pixel-perfect IEEE formatting
- Implement weasyprint_pdf_from_html() with LaTeX-quality justification
- Add pandoc_html_to_docx() for HTML-to-DOCX conversion
- Create robust fallback system (ReportLab + python-docx)
- Add --debug-compare mode for visual verification
- Fix table and image numbering issues (TABLE X.Y, FIG X.Y)
- Implement perfect text justification matching LaTeX standards
- Add comprehensive test suite and documentation
- Ensure cross-platform compatibility with graceful degradation
</commit_message>
<xml_diff>
--- a/test_table_image_integration.docx
+++ b/test_table_image_integration.docx
@@ -192,31 +192,35 @@
         <w:rPr>
           <w:rFonts w:ascii="Times New Roman" w:hAnsi="Times New Roman"/>
           <w:sz w:val="20"/>
-          <w:spacing w:val="-15"/>
+          <w:spacing w:val="-8"/>
           <w:kern w:val="8"/>
-          <w:w w:val="95"/>
+          <w:w w:val="98"/>
         </w:rPr>
         <w:t>This section demonstrates interactive tables created through the frontend interface. These tables include headers, data rows, and proper IEEE formatting.</w:t>
       </w:r>
+    </w:p>
+    <w:p>
+      <w:pPr>
+        <w:spacing w:after="120"/>
+      </w:pPr>
     </w:p>
     <w:tbl>
       <w:tblPr>
         <w:tblStyle w:val="TableGrid"/>
         <w:tblW w:type="auto" w:w="0"/>
         <w:jc w:val="center"/>
-        <w:tblLayout w:type="fixed"/>
         <w:tblLook w:firstColumn="1" w:firstRow="1" w:lastColumn="0" w:lastRow="0" w:noHBand="0" w:noVBand="1" w:val="04A0"/>
       </w:tblPr>
       <w:tblGrid>
-        <w:gridCol w:w="2520"/>
-        <w:gridCol w:w="2520"/>
-        <w:gridCol w:w="2520"/>
-        <w:gridCol w:w="2520"/>
+        <w:gridCol w:w="2"/>
+        <w:gridCol w:w="2"/>
+        <w:gridCol w:w="2"/>
+        <w:gridCol w:w="2"/>
       </w:tblGrid>
       <w:tr>
         <w:tc>
           <w:tcPr>
-            <w:tcW w:type="dxa" w:w="2520"/>
+            <w:tcW w:type="dxa" w:w="2"/>
           </w:tcPr>
           <w:p>
             <w:pPr>
@@ -234,7 +238,7 @@
         </w:tc>
         <w:tc>
           <w:tcPr>
-            <w:tcW w:type="dxa" w:w="2520"/>
+            <w:tcW w:type="dxa" w:w="2"/>
           </w:tcPr>
           <w:p>
             <w:pPr>
@@ -252,7 +256,7 @@
         </w:tc>
         <w:tc>
           <w:tcPr>
-            <w:tcW w:type="dxa" w:w="2520"/>
+            <w:tcW w:type="dxa" w:w="2"/>
           </w:tcPr>
           <w:p>
             <w:pPr>
@@ -270,7 +274,7 @@
         </w:tc>
         <w:tc>
           <w:tcPr>
-            <w:tcW w:type="dxa" w:w="2520"/>
+            <w:tcW w:type="dxa" w:w="2"/>
           </w:tcPr>
           <w:p>
             <w:pPr>
@@ -290,7 +294,7 @@
       <w:tr>
         <w:tc>
           <w:tcPr>
-            <w:tcW w:type="dxa" w:w="2520"/>
+            <w:tcW w:type="dxa" w:w="2"/>
           </w:tcPr>
           <w:p>
             <w:pPr>
@@ -299,6 +303,7 @@
             <w:r>
               <w:rPr>
                 <w:rFonts w:ascii="Times New Roman" w:hAnsi="Times New Roman"/>
+                <w:b w:val="0"/>
                 <w:sz w:val="18"/>
               </w:rPr>
               <w:t>Algorithm A</w:t>
@@ -307,7 +312,7 @@
         </w:tc>
         <w:tc>
           <w:tcPr>
-            <w:tcW w:type="dxa" w:w="2520"/>
+            <w:tcW w:type="dxa" w:w="2"/>
           </w:tcPr>
           <w:p>
             <w:pPr>
@@ -316,6 +321,7 @@
             <w:r>
               <w:rPr>
                 <w:rFonts w:ascii="Times New Roman" w:hAnsi="Times New Roman"/>
+                <w:b w:val="0"/>
                 <w:sz w:val="18"/>
               </w:rPr>
               <w:t>95.2</w:t>
@@ -324,7 +330,7 @@
         </w:tc>
         <w:tc>
           <w:tcPr>
-            <w:tcW w:type="dxa" w:w="2520"/>
+            <w:tcW w:type="dxa" w:w="2"/>
           </w:tcPr>
           <w:p>
             <w:pPr>
@@ -333,6 +339,7 @@
             <w:r>
               <w:rPr>
                 <w:rFonts w:ascii="Times New Roman" w:hAnsi="Times New Roman"/>
+                <w:b w:val="0"/>
                 <w:sz w:val="18"/>
               </w:rPr>
               <w:t>120</w:t>
@@ -341,7 +348,7 @@
         </w:tc>
         <w:tc>
           <w:tcPr>
-            <w:tcW w:type="dxa" w:w="2520"/>
+            <w:tcW w:type="dxa" w:w="2"/>
           </w:tcPr>
           <w:p>
             <w:pPr>
@@ -350,6 +357,7 @@
             <w:r>
               <w:rPr>
                 <w:rFonts w:ascii="Times New Roman" w:hAnsi="Times New Roman"/>
+                <w:b w:val="0"/>
                 <w:sz w:val="18"/>
               </w:rPr>
               <w:t>45</w:t>
@@ -360,7 +368,7 @@
       <w:tr>
         <w:tc>
           <w:tcPr>
-            <w:tcW w:type="dxa" w:w="2520"/>
+            <w:tcW w:type="dxa" w:w="2"/>
           </w:tcPr>
           <w:p>
             <w:pPr>
@@ -369,6 +377,7 @@
             <w:r>
               <w:rPr>
                 <w:rFonts w:ascii="Times New Roman" w:hAnsi="Times New Roman"/>
+                <w:b w:val="0"/>
                 <w:sz w:val="18"/>
               </w:rPr>
               <w:t>Algorithm B</w:t>
@@ -377,7 +386,7 @@
         </w:tc>
         <w:tc>
           <w:tcPr>
-            <w:tcW w:type="dxa" w:w="2520"/>
+            <w:tcW w:type="dxa" w:w="2"/>
           </w:tcPr>
           <w:p>
             <w:pPr>
@@ -386,6 +395,7 @@
             <w:r>
               <w:rPr>
                 <w:rFonts w:ascii="Times New Roman" w:hAnsi="Times New Roman"/>
+                <w:b w:val="0"/>
                 <w:sz w:val="18"/>
               </w:rPr>
               <w:t>97.8</w:t>
@@ -394,7 +404,7 @@
         </w:tc>
         <w:tc>
           <w:tcPr>
-            <w:tcW w:type="dxa" w:w="2520"/>
+            <w:tcW w:type="dxa" w:w="2"/>
           </w:tcPr>
           <w:p>
             <w:pPr>
@@ -403,6 +413,7 @@
             <w:r>
               <w:rPr>
                 <w:rFonts w:ascii="Times New Roman" w:hAnsi="Times New Roman"/>
+                <w:b w:val="0"/>
                 <w:sz w:val="18"/>
               </w:rPr>
               <w:t>85</w:t>
@@ -411,7 +422,7 @@
         </w:tc>
         <w:tc>
           <w:tcPr>
-            <w:tcW w:type="dxa" w:w="2520"/>
+            <w:tcW w:type="dxa" w:w="2"/>
           </w:tcPr>
           <w:p>
             <w:pPr>
@@ -420,6 +431,7 @@
             <w:r>
               <w:rPr>
                 <w:rFonts w:ascii="Times New Roman" w:hAnsi="Times New Roman"/>
+                <w:b w:val="0"/>
                 <w:sz w:val="18"/>
               </w:rPr>
               <w:t>52</w:t>
@@ -430,7 +442,7 @@
       <w:tr>
         <w:tc>
           <w:tcPr>
-            <w:tcW w:type="dxa" w:w="2520"/>
+            <w:tcW w:type="dxa" w:w="2"/>
           </w:tcPr>
           <w:p>
             <w:pPr>
@@ -439,6 +451,7 @@
             <w:r>
               <w:rPr>
                 <w:rFonts w:ascii="Times New Roman" w:hAnsi="Times New Roman"/>
+                <w:b w:val="0"/>
                 <w:sz w:val="18"/>
               </w:rPr>
               <w:t>Algorithm C</w:t>
@@ -447,7 +460,7 @@
         </w:tc>
         <w:tc>
           <w:tcPr>
-            <w:tcW w:type="dxa" w:w="2520"/>
+            <w:tcW w:type="dxa" w:w="2"/>
           </w:tcPr>
           <w:p>
             <w:pPr>
@@ -456,6 +469,7 @@
             <w:r>
               <w:rPr>
                 <w:rFonts w:ascii="Times New Roman" w:hAnsi="Times New Roman"/>
+                <w:b w:val="0"/>
                 <w:sz w:val="18"/>
               </w:rPr>
               <w:t>93.1</w:t>
@@ -464,7 +478,7 @@
         </w:tc>
         <w:tc>
           <w:tcPr>
-            <w:tcW w:type="dxa" w:w="2520"/>
+            <w:tcW w:type="dxa" w:w="2"/>
           </w:tcPr>
           <w:p>
             <w:pPr>
@@ -473,6 +487,7 @@
             <w:r>
               <w:rPr>
                 <w:rFonts w:ascii="Times New Roman" w:hAnsi="Times New Roman"/>
+                <w:b w:val="0"/>
                 <w:sz w:val="18"/>
               </w:rPr>
               <w:t>150</w:t>
@@ -481,7 +496,7 @@
         </w:tc>
         <w:tc>
           <w:tcPr>
-            <w:tcW w:type="dxa" w:w="2520"/>
+            <w:tcW w:type="dxa" w:w="2"/>
           </w:tcPr>
           <w:p>
             <w:pPr>
@@ -490,6 +505,7 @@
             <w:r>
               <w:rPr>
                 <w:rFonts w:ascii="Times New Roman" w:hAnsi="Times New Roman"/>
+                <w:b w:val="0"/>
                 <w:sz w:val="18"/>
               </w:rPr>
               <w:t>38</w:t>
@@ -500,7 +516,7 @@
       <w:tr>
         <w:tc>
           <w:tcPr>
-            <w:tcW w:type="dxa" w:w="2520"/>
+            <w:tcW w:type="dxa" w:w="2"/>
           </w:tcPr>
           <w:p>
             <w:pPr>
@@ -509,6 +525,7 @@
             <w:r>
               <w:rPr>
                 <w:rFonts w:ascii="Times New Roman" w:hAnsi="Times New Roman"/>
+                <w:b w:val="0"/>
                 <w:sz w:val="18"/>
               </w:rPr>
               <w:t>Algorithm D</w:t>
@@ -517,7 +534,7 @@
         </w:tc>
         <w:tc>
           <w:tcPr>
-            <w:tcW w:type="dxa" w:w="2520"/>
+            <w:tcW w:type="dxa" w:w="2"/>
           </w:tcPr>
           <w:p>
             <w:pPr>
@@ -526,6 +543,7 @@
             <w:r>
               <w:rPr>
                 <w:rFonts w:ascii="Times New Roman" w:hAnsi="Times New Roman"/>
+                <w:b w:val="0"/>
                 <w:sz w:val="18"/>
               </w:rPr>
               <w:t>96.5</w:t>
@@ -534,7 +552,7 @@
         </w:tc>
         <w:tc>
           <w:tcPr>
-            <w:tcW w:type="dxa" w:w="2520"/>
+            <w:tcW w:type="dxa" w:w="2"/>
           </w:tcPr>
           <w:p>
             <w:pPr>
@@ -543,6 +561,7 @@
             <w:r>
               <w:rPr>
                 <w:rFonts w:ascii="Times New Roman" w:hAnsi="Times New Roman"/>
+                <w:b w:val="0"/>
                 <w:sz w:val="18"/>
               </w:rPr>
               <w:t>95</w:t>
@@ -551,7 +570,7 @@
         </w:tc>
         <w:tc>
           <w:tcPr>
-            <w:tcW w:type="dxa" w:w="2520"/>
+            <w:tcW w:type="dxa" w:w="2"/>
           </w:tcPr>
           <w:p>
             <w:pPr>
@@ -560,6 +579,7 @@
             <w:r>
               <w:rPr>
                 <w:rFonts w:ascii="Times New Roman" w:hAnsi="Times New Roman"/>
+                <w:b w:val="0"/>
                 <w:sz w:val="18"/>
               </w:rPr>
               <w:t>41</w:t>
@@ -570,16 +590,22 @@
     </w:tbl>
     <w:p>
       <w:pPr>
-        <w:spacing w:before="0" w:after="240"/>
+        <w:spacing w:before="120"/>
+      </w:pPr>
+    </w:p>
+    <w:p>
+      <w:pPr>
+        <w:spacing w:before="120" w:after="240"/>
         <w:jc w:val="center"/>
       </w:pPr>
       <w:r>
         <w:rPr>
           <w:rFonts w:ascii="Times New Roman" w:hAnsi="Times New Roman"/>
-          <w:i/>
+          <w:b/>
+          <w:i w:val="0"/>
           <w:sz w:val="18"/>
         </w:rPr>
-        <w:t>Table 1.1: Comparison of different algorithms showing accuracy and processing time</w:t>
+        <w:t>TABLE 1.1: COMPARISON OF DIFFERENT ALGORITHMS SHOWING ACCURACY AND PROCESSING TIME</w:t>
       </w:r>
     </w:p>
     <w:p>
@@ -598,9 +624,9 @@
         <w:rPr>
           <w:rFonts w:ascii="Times New Roman" w:hAnsi="Times New Roman"/>
           <w:sz w:val="20"/>
-          <w:spacing w:val="-15"/>
+          <w:spacing w:val="-8"/>
           <w:kern w:val="8"/>
-          <w:w w:val="95"/>
+          <w:w w:val="98"/>
         </w:rPr>
         <w:t>The performance comparison table above shows that Algorithm B achieves the highest accuracy while maintaining reasonable processing time. The following image provides a visual representation of these results.</w:t>
       </w:r>
@@ -654,10 +680,11 @@
       <w:r>
         <w:rPr>
           <w:rFonts w:ascii="Times New Roman" w:hAnsi="Times New Roman"/>
-          <w:i/>
+          <w:b/>
+          <w:i w:val="0"/>
           <w:sz w:val="18"/>
         </w:rPr>
-        <w:t>Fig. 1.1: Performance comparison chart showing accuracy vs processing time</w:t>
+        <w:t>FIG. 1.1: PERFORMANCE COMPARISON CHART SHOWING ACCURACY VS PROCESSING TIME</w:t>
       </w:r>
     </w:p>
     <w:p>
@@ -690,9 +717,9 @@
         <w:rPr>
           <w:rFonts w:ascii="Times New Roman" w:hAnsi="Times New Roman"/>
           <w:sz w:val="20"/>
-          <w:spacing w:val="-15"/>
+          <w:spacing w:val="-8"/>
           <w:kern w:val="8"/>
-          <w:w w:val="95"/>
+          <w:w w:val="98"/>
         </w:rPr>
         <w:t>This section demonstrates image-based tables and mixed content with proper spacing to prevent overlap between different content types.</w:t>
       </w:r>
@@ -739,16 +766,17 @@
     </w:p>
     <w:p>
       <w:pPr>
-        <w:spacing w:before="0" w:after="240"/>
+        <w:spacing w:before="120" w:after="240"/>
         <w:jc w:val="center"/>
       </w:pPr>
       <w:r>
         <w:rPr>
           <w:rFonts w:ascii="Times New Roman" w:hAnsi="Times New Roman"/>
-          <w:i/>
+          <w:b/>
+          <w:i w:val="0"/>
           <w:sz w:val="18"/>
         </w:rPr>
-        <w:t>Table 2.1: Complex data table uploaded as an image for precise formatting</w:t>
+        <w:t>TABLE 2.1: COMPLEX DATA TABLE UPLOADED AS AN IMAGE FOR PRECISE FORMATTING</w:t>
       </w:r>
     </w:p>
     <w:p>
@@ -804,9 +832,11 @@
       <w:r>
         <w:rPr>
           <w:rFonts w:ascii="Times New Roman" w:hAnsi="Times New Roman"/>
+          <w:b/>
+          <w:i w:val="0"/>
           <w:sz w:val="18"/>
         </w:rPr>
-        <w:t>Fig. 2.0: Complex data table uploaded as an image for precise formatting</w:t>
+        <w:t>FIG. 2.0: COMPLEX DATA TABLE UPLOADED AS AN IMAGE FOR PRECISE FORMATTING</w:t>
       </w:r>
     </w:p>
     <w:p>
@@ -820,32 +850,36 @@
         <w:rPr>
           <w:rFonts w:ascii="Times New Roman" w:hAnsi="Times New Roman"/>
           <w:sz w:val="20"/>
-          <w:spacing w:val="-15"/>
+          <w:spacing w:val="-8"/>
           <w:kern w:val="8"/>
-          <w:w w:val="95"/>
+          <w:w w:val="98"/>
         </w:rPr>
         <w:t>Image tables are useful when complex formatting or mathematical notation is required. The spacing between this text and the table above should be properly maintained.</w:t>
       </w:r>
+    </w:p>
+    <w:p>
+      <w:pPr>
+        <w:spacing w:after="120"/>
+      </w:pPr>
     </w:p>
     <w:tbl>
       <w:tblPr>
         <w:tblStyle w:val="TableGrid"/>
         <w:tblW w:type="auto" w:w="0"/>
         <w:jc w:val="center"/>
-        <w:tblLayout w:type="fixed"/>
         <w:tblLook w:firstColumn="1" w:firstRow="1" w:lastColumn="0" w:lastRow="0" w:noHBand="0" w:noVBand="1" w:val="04A0"/>
       </w:tblPr>
       <w:tblGrid>
-        <w:gridCol w:w="2016"/>
-        <w:gridCol w:w="2016"/>
-        <w:gridCol w:w="2016"/>
-        <w:gridCol w:w="2016"/>
-        <w:gridCol w:w="2016"/>
+        <w:gridCol w:w="2"/>
+        <w:gridCol w:w="2"/>
+        <w:gridCol w:w="2"/>
+        <w:gridCol w:w="2"/>
+        <w:gridCol w:w="2"/>
       </w:tblGrid>
       <w:tr>
         <w:tc>
           <w:tcPr>
-            <w:tcW w:type="dxa" w:w="2016"/>
+            <w:tcW w:type="dxa" w:w="2"/>
           </w:tcPr>
           <w:p>
             <w:pPr>
@@ -863,7 +897,7 @@
         </w:tc>
         <w:tc>
           <w:tcPr>
-            <w:tcW w:type="dxa" w:w="2016"/>
+            <w:tcW w:type="dxa" w:w="2"/>
           </w:tcPr>
           <w:p>
             <w:pPr>
@@ -881,7 +915,7 @@
         </w:tc>
         <w:tc>
           <w:tcPr>
-            <w:tcW w:type="dxa" w:w="2016"/>
+            <w:tcW w:type="dxa" w:w="2"/>
           </w:tcPr>
           <w:p>
             <w:pPr>
@@ -899,7 +933,7 @@
         </w:tc>
         <w:tc>
           <w:tcPr>
-            <w:tcW w:type="dxa" w:w="2016"/>
+            <w:tcW w:type="dxa" w:w="2"/>
           </w:tcPr>
           <w:p>
             <w:pPr>
@@ -917,7 +951,7 @@
         </w:tc>
         <w:tc>
           <w:tcPr>
-            <w:tcW w:type="dxa" w:w="2016"/>
+            <w:tcW w:type="dxa" w:w="2"/>
           </w:tcPr>
           <w:p>
             <w:pPr>
@@ -937,7 +971,7 @@
       <w:tr>
         <w:tc>
           <w:tcPr>
-            <w:tcW w:type="dxa" w:w="2016"/>
+            <w:tcW w:type="dxa" w:w="2"/>
           </w:tcPr>
           <w:p>
             <w:pPr>
@@ -946,6 +980,7 @@
             <w:r>
               <w:rPr>
                 <w:rFonts w:ascii="Times New Roman" w:hAnsi="Times New Roman"/>
+                <w:b w:val="0"/>
                 <w:sz w:val="18"/>
               </w:rPr>
               <w:t>Accuracy</w:t>
@@ -954,7 +989,7 @@
         </w:tc>
         <w:tc>
           <w:tcPr>
-            <w:tcW w:type="dxa" w:w="2016"/>
+            <w:tcW w:type="dxa" w:w="2"/>
           </w:tcPr>
           <w:p>
             <w:pPr>
@@ -963,6 +998,7 @@
             <w:r>
               <w:rPr>
                 <w:rFonts w:ascii="Times New Roman" w:hAnsi="Times New Roman"/>
+                <w:b w:val="0"/>
                 <w:sz w:val="18"/>
               </w:rPr>
               <w:t>95.4</w:t>
@@ -971,7 +1007,7 @@
         </w:tc>
         <w:tc>
           <w:tcPr>
-            <w:tcW w:type="dxa" w:w="2016"/>
+            <w:tcW w:type="dxa" w:w="2"/>
           </w:tcPr>
           <w:p>
             <w:pPr>
@@ -980,6 +1016,7 @@
             <w:r>
               <w:rPr>
                 <w:rFonts w:ascii="Times New Roman" w:hAnsi="Times New Roman"/>
+                <w:b w:val="0"/>
                 <w:sz w:val="18"/>
               </w:rPr>
               <w:t>1.8</w:t>
@@ -988,7 +1025,7 @@
         </w:tc>
         <w:tc>
           <w:tcPr>
-            <w:tcW w:type="dxa" w:w="2016"/>
+            <w:tcW w:type="dxa" w:w="2"/>
           </w:tcPr>
           <w:p>
             <w:pPr>
@@ -997,6 +1034,7 @@
             <w:r>
               <w:rPr>
                 <w:rFonts w:ascii="Times New Roman" w:hAnsi="Times New Roman"/>
+                <w:b w:val="0"/>
                 <w:sz w:val="18"/>
               </w:rPr>
               <w:t>93.1</w:t>
@@ -1005,7 +1043,7 @@
         </w:tc>
         <w:tc>
           <w:tcPr>
-            <w:tcW w:type="dxa" w:w="2016"/>
+            <w:tcW w:type="dxa" w:w="2"/>
           </w:tcPr>
           <w:p>
             <w:pPr>
@@ -1014,6 +1052,7 @@
             <w:r>
               <w:rPr>
                 <w:rFonts w:ascii="Times New Roman" w:hAnsi="Times New Roman"/>
+                <w:b w:val="0"/>
                 <w:sz w:val="18"/>
               </w:rPr>
               <w:t>97.8</w:t>
@@ -1024,7 +1063,7 @@
       <w:tr>
         <w:tc>
           <w:tcPr>
-            <w:tcW w:type="dxa" w:w="2016"/>
+            <w:tcW w:type="dxa" w:w="2"/>
           </w:tcPr>
           <w:p>
             <w:pPr>
@@ -1033,6 +1072,7 @@
             <w:r>
               <w:rPr>
                 <w:rFonts w:ascii="Times New Roman" w:hAnsi="Times New Roman"/>
+                <w:b w:val="0"/>
                 <w:sz w:val="18"/>
               </w:rPr>
               <w:t>Speed</w:t>
@@ -1041,7 +1081,7 @@
         </w:tc>
         <w:tc>
           <w:tcPr>
-            <w:tcW w:type="dxa" w:w="2016"/>
+            <w:tcW w:type="dxa" w:w="2"/>
           </w:tcPr>
           <w:p>
             <w:pPr>
@@ -1050,6 +1090,7 @@
             <w:r>
               <w:rPr>
                 <w:rFonts w:ascii="Times New Roman" w:hAnsi="Times New Roman"/>
+                <w:b w:val="0"/>
                 <w:sz w:val="18"/>
               </w:rPr>
               <w:t>112.5</w:t>
@@ -1058,7 +1099,7 @@
         </w:tc>
         <w:tc>
           <w:tcPr>
-            <w:tcW w:type="dxa" w:w="2016"/>
+            <w:tcW w:type="dxa" w:w="2"/>
           </w:tcPr>
           <w:p>
             <w:pPr>
@@ -1067,6 +1108,7 @@
             <w:r>
               <w:rPr>
                 <w:rFonts w:ascii="Times New Roman" w:hAnsi="Times New Roman"/>
+                <w:b w:val="0"/>
                 <w:sz w:val="18"/>
               </w:rPr>
               <w:t>27.3</w:t>
@@ -1075,7 +1117,7 @@
         </w:tc>
         <w:tc>
           <w:tcPr>
-            <w:tcW w:type="dxa" w:w="2016"/>
+            <w:tcW w:type="dxa" w:w="2"/>
           </w:tcPr>
           <w:p>
             <w:pPr>
@@ -1084,6 +1126,7 @@
             <w:r>
               <w:rPr>
                 <w:rFonts w:ascii="Times New Roman" w:hAnsi="Times New Roman"/>
+                <w:b w:val="0"/>
                 <w:sz w:val="18"/>
               </w:rPr>
               <w:t>85</w:t>
@@ -1092,7 +1135,7 @@
         </w:tc>
         <w:tc>
           <w:tcPr>
-            <w:tcW w:type="dxa" w:w="2016"/>
+            <w:tcW w:type="dxa" w:w="2"/>
           </w:tcPr>
           <w:p>
             <w:pPr>
@@ -1101,6 +1144,7 @@
             <w:r>
               <w:rPr>
                 <w:rFonts w:ascii="Times New Roman" w:hAnsi="Times New Roman"/>
+                <w:b w:val="0"/>
                 <w:sz w:val="18"/>
               </w:rPr>
               <w:t>150</w:t>
@@ -1111,7 +1155,7 @@
       <w:tr>
         <w:tc>
           <w:tcPr>
-            <w:tcW w:type="dxa" w:w="2016"/>
+            <w:tcW w:type="dxa" w:w="2"/>
           </w:tcPr>
           <w:p>
             <w:pPr>
@@ -1120,6 +1164,7 @@
             <w:r>
               <w:rPr>
                 <w:rFonts w:ascii="Times New Roman" w:hAnsi="Times New Roman"/>
+                <w:b w:val="0"/>
                 <w:sz w:val="18"/>
               </w:rPr>
               <w:t>Memory</w:t>
@@ -1128,7 +1173,7 @@
         </w:tc>
         <w:tc>
           <w:tcPr>
-            <w:tcW w:type="dxa" w:w="2016"/>
+            <w:tcW w:type="dxa" w:w="2"/>
           </w:tcPr>
           <w:p>
             <w:pPr>
@@ -1137,6 +1182,7 @@
             <w:r>
               <w:rPr>
                 <w:rFonts w:ascii="Times New Roman" w:hAnsi="Times New Roman"/>
+                <w:b w:val="0"/>
                 <w:sz w:val="18"/>
               </w:rPr>
               <w:t>44.0</w:t>
@@ -1145,7 +1191,7 @@
         </w:tc>
         <w:tc>
           <w:tcPr>
-            <w:tcW w:type="dxa" w:w="2016"/>
+            <w:tcW w:type="dxa" w:w="2"/>
           </w:tcPr>
           <w:p>
             <w:pPr>
@@ -1154,6 +1200,7 @@
             <w:r>
               <w:rPr>
                 <w:rFonts w:ascii="Times New Roman" w:hAnsi="Times New Roman"/>
+                <w:b w:val="0"/>
                 <w:sz w:val="18"/>
               </w:rPr>
               <w:t>5.7</w:t>
@@ -1162,7 +1209,7 @@
         </w:tc>
         <w:tc>
           <w:tcPr>
-            <w:tcW w:type="dxa" w:w="2016"/>
+            <w:tcW w:type="dxa" w:w="2"/>
           </w:tcPr>
           <w:p>
             <w:pPr>
@@ -1171,6 +1218,7 @@
             <w:r>
               <w:rPr>
                 <w:rFonts w:ascii="Times New Roman" w:hAnsi="Times New Roman"/>
+                <w:b w:val="0"/>
                 <w:sz w:val="18"/>
               </w:rPr>
               <w:t>38</w:t>
@@ -1179,7 +1227,7 @@
         </w:tc>
         <w:tc>
           <w:tcPr>
-            <w:tcW w:type="dxa" w:w="2016"/>
+            <w:tcW w:type="dxa" w:w="2"/>
           </w:tcPr>
           <w:p>
             <w:pPr>
@@ -1188,6 +1236,7 @@
             <w:r>
               <w:rPr>
                 <w:rFonts w:ascii="Times New Roman" w:hAnsi="Times New Roman"/>
+                <w:b w:val="0"/>
                 <w:sz w:val="18"/>
               </w:rPr>
               <w:t>52</w:t>
@@ -1198,16 +1247,22 @@
     </w:tbl>
     <w:p>
       <w:pPr>
-        <w:spacing w:before="0" w:after="240"/>
+        <w:spacing w:before="120"/>
+      </w:pPr>
+    </w:p>
+    <w:p>
+      <w:pPr>
+        <w:spacing w:before="120" w:after="240"/>
         <w:jc w:val="center"/>
       </w:pPr>
       <w:r>
         <w:rPr>
           <w:rFonts w:ascii="Times New Roman" w:hAnsi="Times New Roman"/>
-          <w:i/>
+          <w:b/>
+          <w:i w:val="0"/>
           <w:sz w:val="18"/>
         </w:rPr>
-        <w:t>Table 2.2: Statistical summary of experimental results</w:t>
+        <w:t>TABLE 2.2: STATISTICAL SUMMARY OF EXPERIMENTAL RESULTS</w:t>
       </w:r>
     </w:p>
     <w:p>
@@ -1240,9 +1295,9 @@
         <w:rPr>
           <w:rFonts w:ascii="Times New Roman" w:hAnsi="Times New Roman"/>
           <w:sz w:val="20"/>
-          <w:spacing w:val="-15"/>
+          <w:spacing w:val="-8"/>
           <w:kern w:val="8"/>
-          <w:w w:val="95"/>
+          <w:w w:val="98"/>
         </w:rPr>
         <w:t>This section demonstrates LaTeX table support for users who prefer to write table code directly.</w:t>
       </w:r>
@@ -1264,16 +1319,17 @@
     </w:p>
     <w:p>
       <w:pPr>
-        <w:spacing w:before="0" w:after="240"/>
+        <w:spacing w:before="120" w:after="240"/>
         <w:jc w:val="center"/>
       </w:pPr>
       <w:r>
         <w:rPr>
           <w:rFonts w:ascii="Times New Roman" w:hAnsi="Times New Roman"/>
-          <w:i/>
+          <w:b/>
+          <w:i w:val="0"/>
           <w:sz w:val="18"/>
         </w:rPr>
-        <w:t>Table 3.1: Example of LaTeX table code for advanced formatting</w:t>
+        <w:t>TABLE 3.1: EXAMPLE OF LATEX TABLE CODE FOR ADVANCED FORMATTING</w:t>
       </w:r>
     </w:p>
     <w:p>
@@ -1292,9 +1348,9 @@
         <w:rPr>
           <w:rFonts w:ascii="Times New Roman" w:hAnsi="Times New Roman"/>
           <w:sz w:val="20"/>
-          <w:spacing w:val="-15"/>
+          <w:spacing w:val="-8"/>
           <w:kern w:val="8"/>
-          <w:w w:val="95"/>
+          <w:w w:val="98"/>
         </w:rPr>
         <w:t>LaTeX tables provide maximum flexibility for complex mathematical notation and specialized formatting requirements.</w:t>
       </w:r>
@@ -1324,9 +1380,9 @@
         <w:rPr>
           <w:rFonts w:ascii="Times New Roman" w:hAnsi="Times New Roman"/>
           <w:sz w:val="20"/>
-          <w:spacing w:val="-15"/>
+          <w:spacing w:val="-8"/>
           <w:kern w:val="8"/>
-          <w:w w:val="95"/>
+          <w:w w:val="98"/>
         </w:rPr>
         <w:t>This final section tests the integration of all content types together to ensure proper spacing and no overlap issues.</w:t>
       </w:r>
@@ -1380,10 +1436,11 @@
       <w:r>
         <w:rPr>
           <w:rFonts w:ascii="Times New Roman" w:hAnsi="Times New Roman"/>
-          <w:i/>
+          <w:b/>
+          <w:i w:val="0"/>
           <w:sz w:val="18"/>
         </w:rPr>
-        <w:t>Fig. 4.1: First figure in mixed content section</w:t>
+        <w:t>FIG. 4.1: FIRST FIGURE IN MIXED CONTENT SECTION</w:t>
       </w:r>
     </w:p>
     <w:p>
@@ -1391,23 +1448,27 @@
         <w:spacing w:after="240"/>
       </w:pPr>
     </w:p>
+    <w:p>
+      <w:pPr>
+        <w:spacing w:after="120"/>
+      </w:pPr>
+    </w:p>
     <w:tbl>
       <w:tblPr>
         <w:tblStyle w:val="TableGrid"/>
         <w:tblW w:type="auto" w:w="0"/>
         <w:jc w:val="center"/>
-        <w:tblLayout w:type="fixed"/>
         <w:tblLook w:firstColumn="1" w:firstRow="1" w:lastColumn="0" w:lastRow="0" w:noHBand="0" w:noVBand="1" w:val="04A0"/>
       </w:tblPr>
       <w:tblGrid>
-        <w:gridCol w:w="3360"/>
-        <w:gridCol w:w="3360"/>
-        <w:gridCol w:w="3360"/>
+        <w:gridCol w:w="3"/>
+        <w:gridCol w:w="3"/>
+        <w:gridCol w:w="3"/>
       </w:tblGrid>
       <w:tr>
         <w:tc>
           <w:tcPr>
-            <w:tcW w:type="dxa" w:w="3360"/>
+            <w:tcW w:type="dxa" w:w="3"/>
           </w:tcPr>
           <w:p>
             <w:pPr>
@@ -1425,7 +1486,7 @@
         </w:tc>
         <w:tc>
           <w:tcPr>
-            <w:tcW w:type="dxa" w:w="3360"/>
+            <w:tcW w:type="dxa" w:w="3"/>
           </w:tcPr>
           <w:p>
             <w:pPr>
@@ -1443,7 +1504,7 @@
         </w:tc>
         <w:tc>
           <w:tcPr>
-            <w:tcW w:type="dxa" w:w="3360"/>
+            <w:tcW w:type="dxa" w:w="3"/>
           </w:tcPr>
           <w:p>
             <w:pPr>
@@ -1463,7 +1524,7 @@
       <w:tr>
         <w:tc>
           <w:tcPr>
-            <w:tcW w:type="dxa" w:w="3360"/>
+            <w:tcW w:type="dxa" w:w="3"/>
           </w:tcPr>
           <w:p>
             <w:pPr>
@@ -1472,6 +1533,7 @@
             <w:r>
               <w:rPr>
                 <w:rFonts w:ascii="Times New Roman" w:hAnsi="Times New Roman"/>
+                <w:b w:val="0"/>
                 <w:sz w:val="18"/>
               </w:rPr>
               <w:t>Table Integration</w:t>
@@ -1480,7 +1542,7 @@
         </w:tc>
         <w:tc>
           <w:tcPr>
-            <w:tcW w:type="dxa" w:w="3360"/>
+            <w:tcW w:type="dxa" w:w="3"/>
           </w:tcPr>
           <w:p>
             <w:pPr>
@@ -1489,6 +1551,7 @@
             <w:r>
               <w:rPr>
                 <w:rFonts w:ascii="Times New Roman" w:hAnsi="Times New Roman"/>
+                <w:b w:val="0"/>
                 <w:sz w:val="18"/>
               </w:rPr>
               <w:t>Success</w:t>
@@ -1497,7 +1560,7 @@
         </w:tc>
         <w:tc>
           <w:tcPr>
-            <w:tcW w:type="dxa" w:w="3360"/>
+            <w:tcW w:type="dxa" w:w="3"/>
           </w:tcPr>
           <w:p>
             <w:pPr>
@@ -1506,6 +1569,7 @@
             <w:r>
               <w:rPr>
                 <w:rFonts w:ascii="Times New Roman" w:hAnsi="Times New Roman"/>
+                <w:b w:val="0"/>
                 <w:sz w:val="18"/>
               </w:rPr>
               <w:t>✓</w:t>
@@ -1516,7 +1580,7 @@
       <w:tr>
         <w:tc>
           <w:tcPr>
-            <w:tcW w:type="dxa" w:w="3360"/>
+            <w:tcW w:type="dxa" w:w="3"/>
           </w:tcPr>
           <w:p>
             <w:pPr>
@@ -1525,6 +1589,7 @@
             <w:r>
               <w:rPr>
                 <w:rFonts w:ascii="Times New Roman" w:hAnsi="Times New Roman"/>
+                <w:b w:val="0"/>
                 <w:sz w:val="18"/>
               </w:rPr>
               <w:t>Image Integration</w:t>
@@ -1533,7 +1598,7 @@
         </w:tc>
         <w:tc>
           <w:tcPr>
-            <w:tcW w:type="dxa" w:w="3360"/>
+            <w:tcW w:type="dxa" w:w="3"/>
           </w:tcPr>
           <w:p>
             <w:pPr>
@@ -1542,6 +1607,7 @@
             <w:r>
               <w:rPr>
                 <w:rFonts w:ascii="Times New Roman" w:hAnsi="Times New Roman"/>
+                <w:b w:val="0"/>
                 <w:sz w:val="18"/>
               </w:rPr>
               <w:t>Success</w:t>
@@ -1550,7 +1616,7 @@
         </w:tc>
         <w:tc>
           <w:tcPr>
-            <w:tcW w:type="dxa" w:w="3360"/>
+            <w:tcW w:type="dxa" w:w="3"/>
           </w:tcPr>
           <w:p>
             <w:pPr>
@@ -1559,6 +1625,7 @@
             <w:r>
               <w:rPr>
                 <w:rFonts w:ascii="Times New Roman" w:hAnsi="Times New Roman"/>
+                <w:b w:val="0"/>
                 <w:sz w:val="18"/>
               </w:rPr>
               <w:t>✓</w:t>
@@ -1569,7 +1636,7 @@
       <w:tr>
         <w:tc>
           <w:tcPr>
-            <w:tcW w:type="dxa" w:w="3360"/>
+            <w:tcW w:type="dxa" w:w="3"/>
           </w:tcPr>
           <w:p>
             <w:pPr>
@@ -1578,6 +1645,7 @@
             <w:r>
               <w:rPr>
                 <w:rFonts w:ascii="Times New Roman" w:hAnsi="Times New Roman"/>
+                <w:b w:val="0"/>
                 <w:sz w:val="18"/>
               </w:rPr>
               <w:t>Spacing Control</w:t>
@@ -1586,7 +1654,7 @@
         </w:tc>
         <w:tc>
           <w:tcPr>
-            <w:tcW w:type="dxa" w:w="3360"/>
+            <w:tcW w:type="dxa" w:w="3"/>
           </w:tcPr>
           <w:p>
             <w:pPr>
@@ -1595,6 +1663,7 @@
             <w:r>
               <w:rPr>
                 <w:rFonts w:ascii="Times New Roman" w:hAnsi="Times New Roman"/>
+                <w:b w:val="0"/>
                 <w:sz w:val="18"/>
               </w:rPr>
               <w:t>Success</w:t>
@@ -1603,7 +1672,7 @@
         </w:tc>
         <w:tc>
           <w:tcPr>
-            <w:tcW w:type="dxa" w:w="3360"/>
+            <w:tcW w:type="dxa" w:w="3"/>
           </w:tcPr>
           <w:p>
             <w:pPr>
@@ -1612,6 +1681,7 @@
             <w:r>
               <w:rPr>
                 <w:rFonts w:ascii="Times New Roman" w:hAnsi="Times New Roman"/>
+                <w:b w:val="0"/>
                 <w:sz w:val="18"/>
               </w:rPr>
               <w:t>✓</w:t>
@@ -1622,7 +1692,7 @@
       <w:tr>
         <w:tc>
           <w:tcPr>
-            <w:tcW w:type="dxa" w:w="3360"/>
+            <w:tcW w:type="dxa" w:w="3"/>
           </w:tcPr>
           <w:p>
             <w:pPr>
@@ -1631,6 +1701,7 @@
             <w:r>
               <w:rPr>
                 <w:rFonts w:ascii="Times New Roman" w:hAnsi="Times New Roman"/>
+                <w:b w:val="0"/>
                 <w:sz w:val="18"/>
               </w:rPr>
               <w:t>IEEE Formatting</w:t>
@@ -1639,7 +1710,7 @@
         </w:tc>
         <w:tc>
           <w:tcPr>
-            <w:tcW w:type="dxa" w:w="3360"/>
+            <w:tcW w:type="dxa" w:w="3"/>
           </w:tcPr>
           <w:p>
             <w:pPr>
@@ -1648,6 +1719,7 @@
             <w:r>
               <w:rPr>
                 <w:rFonts w:ascii="Times New Roman" w:hAnsi="Times New Roman"/>
+                <w:b w:val="0"/>
                 <w:sz w:val="18"/>
               </w:rPr>
               <w:t>Success</w:t>
@@ -1656,7 +1728,7 @@
         </w:tc>
         <w:tc>
           <w:tcPr>
-            <w:tcW w:type="dxa" w:w="3360"/>
+            <w:tcW w:type="dxa" w:w="3"/>
           </w:tcPr>
           <w:p>
             <w:pPr>
@@ -1665,6 +1737,7 @@
             <w:r>
               <w:rPr>
                 <w:rFonts w:ascii="Times New Roman" w:hAnsi="Times New Roman"/>
+                <w:b w:val="0"/>
                 <w:sz w:val="18"/>
               </w:rPr>
               <w:t>✓</w:t>
@@ -1675,16 +1748,22 @@
     </w:tbl>
     <w:p>
       <w:pPr>
-        <w:spacing w:before="0" w:after="240"/>
+        <w:spacing w:before="120"/>
+      </w:pPr>
+    </w:p>
+    <w:p>
+      <w:pPr>
+        <w:spacing w:before="120" w:after="240"/>
         <w:jc w:val="center"/>
       </w:pPr>
       <w:r>
         <w:rPr>
           <w:rFonts w:ascii="Times New Roman" w:hAnsi="Times New Roman"/>
-          <w:i/>
+          <w:b/>
+          <w:i w:val="0"/>
           <w:sz w:val="18"/>
         </w:rPr>
-        <w:t>Table 4.1: Final experimental results summary</w:t>
+        <w:t>TABLE 4.1: FINAL EXPERIMENTAL RESULTS SUMMARY</w:t>
       </w:r>
     </w:p>
     <w:p>
@@ -1703,9 +1782,9 @@
         <w:rPr>
           <w:rFonts w:ascii="Times New Roman" w:hAnsi="Times New Roman"/>
           <w:sz w:val="20"/>
-          <w:spacing w:val="-15"/>
+          <w:spacing w:val="-8"/>
           <w:kern w:val="8"/>
-          <w:w w:val="95"/>
+          <w:w w:val="98"/>
         </w:rPr>
         <w:t>All integration tests have passed successfully. The document demonstrates proper table and image handling with IEEE-compliant formatting.</w:t>
       </w:r>
@@ -1759,10 +1838,11 @@
       <w:r>
         <w:rPr>
           <w:rFonts w:ascii="Times New Roman" w:hAnsi="Times New Roman"/>
-          <w:i/>
+          <w:b/>
+          <w:i w:val="0"/>
           <w:sz w:val="18"/>
         </w:rPr>
-        <w:t>Fig. 4.2: Final figure showing successful integration</w:t>
+        <w:t>FIG. 4.2: FINAL FIGURE SHOWING SUCCESSFUL INTEGRATION</w:t>
       </w:r>
     </w:p>
     <w:p>

</xml_diff>